<commit_message>
registro correcto pedidos,actualizacion correcto de stock
</commit_message>
<xml_diff>
--- a/base de datos/requerimientos.docx
+++ b/base de datos/requerimientos.docx
@@ -576,115 +576,106 @@
           <w:szCs w:val="20"/>
           <w:lang w:val="es-EC"/>
         </w:rPr>
-        <w:t>mostrar primero las categorías de los platos y bebidas, donde al seleccion</w:t>
+        <w:t>mostrar primero las categorías de los platos y bebidas, donde al seleccionar una</w:t>
+      </w:r>
+      <w:r>
+        <w:rPr>
+          <w:color w:val="00B050"/>
+          <w:sz w:val="20"/>
+          <w:szCs w:val="20"/>
+          <w:lang w:val="es-EC"/>
+        </w:rPr>
+        <w:t xml:space="preserve"> </w:t>
+      </w:r>
+      <w:r>
+        <w:rPr>
+          <w:color w:val="00B050"/>
+          <w:sz w:val="20"/>
+          <w:szCs w:val="20"/>
+          <w:lang w:val="es-EC"/>
+        </w:rPr>
+        <w:t>categoría se desplegarán todos los platos de dicha categoría que están disponibles para</w:t>
+      </w:r>
+      <w:r>
+        <w:rPr>
+          <w:color w:val="00B050"/>
+          <w:sz w:val="20"/>
+          <w:szCs w:val="20"/>
+          <w:lang w:val="es-EC"/>
+        </w:rPr>
+        <w:t xml:space="preserve"> </w:t>
+      </w:r>
+      <w:r>
+        <w:rPr>
+          <w:color w:val="00B050"/>
+          <w:sz w:val="20"/>
+          <w:szCs w:val="20"/>
+          <w:lang w:val="es-EC"/>
+        </w:rPr>
+        <w:t>poder ser preparados</w:t>
+      </w:r>
+      <w:r>
+        <w:rPr>
+          <w:color w:val="C00000"/>
+          <w:sz w:val="20"/>
+          <w:szCs w:val="20"/>
+          <w:lang w:val="es-EC"/>
+        </w:rPr>
+        <w:t xml:space="preserve"> </w:t>
+      </w:r>
+      <w:r>
+        <w:rPr>
+          <w:color w:val="00B050"/>
+          <w:sz w:val="20"/>
+          <w:szCs w:val="20"/>
+          <w:lang w:val="es-EC"/>
+        </w:rPr>
+        <w:t>y la cantidad que aún podrían prepararse de cada plato/ bebida</w:t>
+      </w:r>
+    </w:p>
+    <w:p>
+      <w:pPr>
+        <w:pStyle w:val="ListParagraph"/>
+        <w:numPr>
+          <w:ilvl w:val="1"/>
+          <w:numId w:val="1"/>
+        </w:numPr>
+        <w:rPr>
+          <w:color w:val="C45911" w:themeColor="accent2" w:themeShade="BF"/>
+          <w:sz w:val="20"/>
+          <w:szCs w:val="20"/>
+          <w:lang w:val="es-EC"/>
+        </w:rPr>
+      </w:pPr>
+      <w:r>
+        <w:rPr>
+          <w:color w:val="C00000"/>
+          <w:sz w:val="20"/>
+          <w:szCs w:val="20"/>
+          <w:lang w:val="es-EC"/>
+        </w:rPr>
+        <w:t>También debe poder consultar la información de un pedido ingresado (hora de ingreso, estado</w:t>
+      </w:r>
+      <w:r>
+        <w:rPr>
+          <w:color w:val="C45911" w:themeColor="accent2" w:themeShade="BF"/>
+          <w:sz w:val="20"/>
+          <w:szCs w:val="20"/>
+          <w:lang w:val="es-EC"/>
+        </w:rPr>
+        <w:t>, tiempo estimado para completar el pedido</w:t>
+      </w:r>
+      <w:r>
+        <w:rPr>
+          <w:color w:val="C45911" w:themeColor="accent2" w:themeShade="BF"/>
+          <w:sz w:val="20"/>
+          <w:szCs w:val="20"/>
+          <w:lang w:val="es-EC"/>
+        </w:rPr>
+        <w:t xml:space="preserve"> </w:t>
       </w:r>
       <w:bookmarkStart w:id="0" w:name="_GoBack"/>
       <w:bookmarkEnd w:id="0"/>
-      <w:r>
-        <w:rPr>
-          <w:color w:val="00B050"/>
-          <w:sz w:val="20"/>
-          <w:szCs w:val="20"/>
-          <w:lang w:val="es-EC"/>
-        </w:rPr>
-        <w:t>ar una</w:t>
-      </w:r>
-      <w:r>
-        <w:rPr>
-          <w:color w:val="00B050"/>
-          <w:sz w:val="20"/>
-          <w:szCs w:val="20"/>
-          <w:lang w:val="es-EC"/>
-        </w:rPr>
-        <w:t xml:space="preserve"> </w:t>
-      </w:r>
-      <w:r>
-        <w:rPr>
-          <w:color w:val="00B050"/>
-          <w:sz w:val="20"/>
-          <w:szCs w:val="20"/>
-          <w:lang w:val="es-EC"/>
-        </w:rPr>
-        <w:t>categoría se desplegarán todos los platos de dicha categoría que están disponibles para</w:t>
-      </w:r>
-      <w:r>
-        <w:rPr>
-          <w:color w:val="00B050"/>
-          <w:sz w:val="20"/>
-          <w:szCs w:val="20"/>
-          <w:lang w:val="es-EC"/>
-        </w:rPr>
-        <w:t xml:space="preserve"> </w:t>
-      </w:r>
-      <w:r>
-        <w:rPr>
-          <w:color w:val="00B050"/>
-          <w:sz w:val="20"/>
-          <w:szCs w:val="20"/>
-          <w:lang w:val="es-EC"/>
-        </w:rPr>
-        <w:t>poder ser preparados</w:t>
-      </w:r>
-      <w:r>
-        <w:rPr>
-          <w:color w:val="C00000"/>
-          <w:sz w:val="20"/>
-          <w:szCs w:val="20"/>
-          <w:lang w:val="es-EC"/>
-        </w:rPr>
-        <w:t xml:space="preserve"> </w:t>
-      </w:r>
-      <w:r>
-        <w:rPr>
-          <w:color w:val="00B050"/>
-          <w:sz w:val="20"/>
-          <w:szCs w:val="20"/>
-          <w:lang w:val="es-EC"/>
-        </w:rPr>
-        <w:t>y la cantidad que aún podrían prepararse de cada plato/ bebida</w:t>
-      </w:r>
-    </w:p>
-    <w:p>
-      <w:pPr>
-        <w:pStyle w:val="ListParagraph"/>
-        <w:numPr>
-          <w:ilvl w:val="1"/>
-          <w:numId w:val="1"/>
-        </w:numPr>
-        <w:rPr>
-          <w:color w:val="C45911" w:themeColor="accent2" w:themeShade="BF"/>
-          <w:sz w:val="20"/>
-          <w:szCs w:val="20"/>
-          <w:lang w:val="es-EC"/>
-        </w:rPr>
-      </w:pPr>
-      <w:r>
-        <w:rPr>
-          <w:color w:val="C00000"/>
-          <w:sz w:val="20"/>
-          <w:szCs w:val="20"/>
-          <w:lang w:val="es-EC"/>
-        </w:rPr>
-        <w:t>También debe poder consultar la información de un pedido ingresado (hora de ingreso, estado</w:t>
-      </w:r>
-      <w:r>
-        <w:rPr>
-          <w:color w:val="C45911" w:themeColor="accent2" w:themeShade="BF"/>
-          <w:sz w:val="20"/>
-          <w:szCs w:val="20"/>
-          <w:lang w:val="es-EC"/>
-        </w:rPr>
-        <w:t>, tiempo estimado para completar el pedido</w:t>
-      </w:r>
-      <w:r>
-        <w:rPr>
-          <w:color w:val="C45911" w:themeColor="accent2" w:themeShade="BF"/>
-          <w:sz w:val="20"/>
-          <w:szCs w:val="20"/>
-          <w:lang w:val="es-EC"/>
-        </w:rPr>
-        <w:t xml:space="preserve"> </w:t>
-      </w:r>
     </w:p>
     <w:p>
       <w:pPr>
@@ -718,7 +709,7 @@
           <w:numId w:val="1"/>
         </w:numPr>
         <w:rPr>
-          <w:color w:val="C45911" w:themeColor="accent2" w:themeShade="BF"/>
+          <w:color w:val="00B050"/>
           <w:sz w:val="20"/>
           <w:szCs w:val="20"/>
           <w:lang w:val="es-EC"/>
@@ -735,7 +726,7 @@
       </w:r>
       <w:r>
         <w:rPr>
-          <w:color w:val="C45911" w:themeColor="accent2" w:themeShade="BF"/>
+          <w:color w:val="00B050"/>
           <w:sz w:val="20"/>
           <w:szCs w:val="20"/>
           <w:lang w:val="es-EC"/>
@@ -747,34 +738,34 @@
       <w:pPr>
         <w:pStyle w:val="ListParagraph"/>
         <w:numPr>
-          <w:ilvl w:val="2"/>
-          <w:numId w:val="1"/>
-        </w:numPr>
-        <w:rPr>
-          <w:color w:val="C00000"/>
-          <w:sz w:val="20"/>
-          <w:szCs w:val="20"/>
-          <w:lang w:val="es-EC"/>
-        </w:rPr>
-      </w:pPr>
-      <w:r>
-        <w:rPr>
-          <w:color w:val="C00000"/>
-          <w:sz w:val="20"/>
-          <w:szCs w:val="20"/>
-          <w:lang w:val="es-EC"/>
-        </w:rPr>
-        <w:t xml:space="preserve">La estimación del tiempo de un pedido se calcula como el máximo tiempo entre todos los platos del pedido, sumándole 3 minutos por cada plato adicional en el pedido, es decir que si en un pedido el plato que más se demora tiene 20 minutos </w:t>
-      </w:r>
-      <w:r>
-        <w:rPr>
-          <w:color w:val="C00000"/>
+          <w:ilvl w:val="1"/>
+          <w:numId w:val="1"/>
+        </w:numPr>
+        <w:rPr>
+          <w:color w:val="00B050"/>
+          <w:sz w:val="20"/>
+          <w:szCs w:val="20"/>
+          <w:lang w:val="es-EC"/>
+        </w:rPr>
+      </w:pPr>
+      <w:r>
+        <w:rPr>
+          <w:color w:val="00B050"/>
+          <w:sz w:val="20"/>
+          <w:szCs w:val="20"/>
+          <w:lang w:val="es-EC"/>
+        </w:rPr>
+        <w:t xml:space="preserve">La estimación del tiempo de un pedido se calcula como el máximo tiempo entre todos los platos del pedido, sumándole 3 minutos por cada plato adicional en el pedido, es decir que </w:t>
+      </w:r>
+      <w:r>
+        <w:rPr>
+          <w:color w:val="00B050"/>
           <w:sz w:val="20"/>
           <w:szCs w:val="20"/>
           <w:lang w:val="es-EC"/>
         </w:rPr>
         <w:lastRenderedPageBreak/>
-        <w:t>de duración y hay 3 platos en el pedido, entonces el tiempo estimado es 26 minutos (20+3*2).</w:t>
+        <w:t>si en un pedido el plato que más se demora tiene 20 minutos de duración y hay 3 platos en el pedido, entonces el tiempo estimado es 26 minutos (20+3*2).</w:t>
       </w:r>
     </w:p>
     <w:p>
@@ -1363,16 +1354,17 @@
           <w:numId w:val="1"/>
         </w:numPr>
         <w:rPr>
-          <w:color w:val="BF8F00" w:themeColor="accent4" w:themeShade="BF"/>
-          <w:sz w:val="20"/>
-          <w:szCs w:val="20"/>
-          <w:lang w:val="es-EC"/>
-        </w:rPr>
-      </w:pPr>
-      <w:r>
-        <w:rPr>
-          <w:color w:val="BF8F00" w:themeColor="accent4" w:themeShade="BF"/>
-          <w:bdr w:val="none" w:sz="0" w:space="0" w:color="auto" w:frame="1"/>
+          <w:color w:val="00B050"/>
+          <w:sz w:val="20"/>
+          <w:szCs w:val="20"/>
+          <w:lang w:val="es-EC"/>
+        </w:rPr>
+      </w:pPr>
+      <w:r>
+        <w:rPr>
+          <w:color w:val="00B050"/>
+          <w:sz w:val="20"/>
+          <w:szCs w:val="20"/>
           <w:lang w:val="es-EC"/>
         </w:rPr>
         <w:t>Cálculo automático de descuentos, impuestos y tasas.</w:t>
@@ -1399,25 +1391,25 @@
           <w:szCs w:val="20"/>
           <w:lang w:val="es-EC"/>
         </w:rPr>
-        <w:t xml:space="preserve">Puede agregar, consultar y actualizar la información de los clientes (comensales), además se le permite otorgar </w:t>
-      </w:r>
-      <w:r>
-        <w:rPr>
-          <w:color w:val="BF8F00" w:themeColor="accent4" w:themeShade="BF"/>
-          <w:sz w:val="20"/>
-          <w:szCs w:val="20"/>
-          <w:lang w:val="es-EC"/>
-        </w:rPr>
-        <w:t>descuentos de hasta el 10% a los clientes</w:t>
-      </w:r>
-      <w:r>
-        <w:rPr>
-          <w:color w:val="00B050"/>
-          <w:sz w:val="20"/>
-          <w:szCs w:val="20"/>
-          <w:lang w:val="es-EC"/>
-        </w:rPr>
-        <w:t xml:space="preserve">. </w:t>
+        <w:t xml:space="preserve">Puede agregar, consultar y actualizar la información de los clientes (comensales), además se le </w:t>
+      </w:r>
+      <w:r>
+        <w:rPr>
+          <w:color w:val="00B050"/>
+          <w:sz w:val="20"/>
+          <w:szCs w:val="20"/>
+          <w:lang w:val="es-EC"/>
+        </w:rPr>
+        <w:t>permite otorgar descuentos de hasta el 10% a los clientes.</w:t>
+      </w:r>
+      <w:r>
+        <w:rPr>
+          <w:color w:val="00B050"/>
+          <w:sz w:val="20"/>
+          <w:szCs w:val="20"/>
+          <w:lang w:val="es-EC"/>
+        </w:rPr>
+        <w:t xml:space="preserve"> </w:t>
       </w:r>
     </w:p>
     <w:p>
@@ -1702,33 +1694,33 @@
           <w:bdr w:val="none" w:sz="0" w:space="0" w:color="auto" w:frame="1"/>
           <w:lang w:val="es-EC"/>
         </w:rPr>
+        <w:t>Almacenamiento en base de datos - MySQL o PostgreSQL</w:t>
+      </w:r>
+    </w:p>
+    <w:p>
+      <w:pPr>
+        <w:pStyle w:val="ListParagraph"/>
+        <w:numPr>
+          <w:ilvl w:val="1"/>
+          <w:numId w:val="1"/>
+        </w:numPr>
+        <w:rPr>
+          <w:color w:val="00B050"/>
+          <w:sz w:val="20"/>
+          <w:szCs w:val="20"/>
+          <w:u w:val="single"/>
+          <w:lang w:val="es-EC"/>
+        </w:rPr>
+      </w:pPr>
+      <w:r>
+        <w:rPr>
+          <w:color w:val="00B050"/>
+          <w:sz w:val="20"/>
+          <w:szCs w:val="20"/>
+          <w:u w:val="single"/>
+          <w:lang w:val="es-EC"/>
+        </w:rPr>
         <w:lastRenderedPageBreak/>
-        <w:t>Almacenamiento en base de datos - MySQL o PostgreSQL</w:t>
-      </w:r>
-    </w:p>
-    <w:p>
-      <w:pPr>
-        <w:pStyle w:val="ListParagraph"/>
-        <w:numPr>
-          <w:ilvl w:val="1"/>
-          <w:numId w:val="1"/>
-        </w:numPr>
-        <w:rPr>
-          <w:color w:val="00B050"/>
-          <w:sz w:val="20"/>
-          <w:szCs w:val="20"/>
-          <w:u w:val="single"/>
-          <w:lang w:val="es-EC"/>
-        </w:rPr>
-      </w:pPr>
-      <w:r>
-        <w:rPr>
-          <w:color w:val="00B050"/>
-          <w:sz w:val="20"/>
-          <w:szCs w:val="20"/>
-          <w:u w:val="single"/>
-          <w:lang w:val="es-EC"/>
-        </w:rPr>
         <w:t xml:space="preserve">Utilizar una base de datos en un servidor externo. </w:t>
       </w:r>
       <w:proofErr w:type="spellStart"/>

</xml_diff>